<commit_message>
FIx Hang Hoa hien thi Ky Hieu Nha Cung Cap
</commit_message>
<xml_diff>
--- a/#Web Danh Thanh/Fix/Fix 22.06.12/Fix tienve.net.docx
+++ b/#Web Danh Thanh/Fix/Fix 22.06.12/Fix tienve.net.docx
@@ -159,7 +159,15 @@
       </w:r>
     </w:p>
     <w:p>
-      <w:r>
+      <w:pPr>
+        <w:rPr>
+          <w:strike/>
+        </w:rPr>
+      </w:pPr>
+      <w:r>
+        <w:rPr>
+          <w:strike/>
+        </w:rPr>
         <w:t>Chỗ nhà cung cấp sẽ bắt theo ký hiệu của nhà Cung cấp e nhé</w:t>
       </w:r>
     </w:p>
@@ -1035,7 +1043,7 @@
     <w:lsdException w:name="Table Web 2" w:semiHidden="1" w:unhideWhenUsed="1"/>
     <w:lsdException w:name="Table Web 3" w:semiHidden="1" w:unhideWhenUsed="1"/>
     <w:lsdException w:name="Balloon Text" w:semiHidden="1" w:unhideWhenUsed="1"/>
-    <w:lsdException w:name="Table Grid" w:semiHidden="1" w:uiPriority="39" w:unhideWhenUsed="1"/>
+    <w:lsdException w:name="Table Grid" w:uiPriority="39"/>
     <w:lsdException w:name="Table Theme" w:semiHidden="1" w:unhideWhenUsed="1"/>
     <w:lsdException w:name="Placeholder Text" w:semiHidden="1"/>
     <w:lsdException w:name="No Spacing" w:uiPriority="1" w:qFormat="1"/>

</xml_diff>